<commit_message>
adapting figure codes and colors
</commit_message>
<xml_diff>
--- a/code/TablesFigures/Table A1 - Descriptives NASA.docx
+++ b/code/TablesFigures/Table A1 - Descriptives NASA.docx
@@ -897,7 +897,7 @@
                 <w:szCs w:val="24"/>
                 <w:color w:val="000000"/>
               </w:rPr>
-              <w:t xml:space="preserve">0.00</w:t>
+              <w:t xml:space="preserve">0</w:t>
             </w:r>
           </w:p>
         </w:tc>
@@ -941,7 +941,7 @@
                 <w:szCs w:val="24"/>
                 <w:color w:val="000000"/>
               </w:rPr>
-              <w:t xml:space="preserve">high</w:t>
+              <w:t xml:space="preserve">low</w:t>
             </w:r>
           </w:p>
         </w:tc>
@@ -985,7 +985,7 @@
                 <w:szCs w:val="24"/>
                 <w:color w:val="000000"/>
               </w:rPr>
-              <w:t xml:space="preserve">5.37</w:t>
+              <w:t xml:space="preserve">4.37</w:t>
             </w:r>
           </w:p>
         </w:tc>
@@ -1029,7 +1029,7 @@
                 <w:szCs w:val="24"/>
                 <w:color w:val="000000"/>
               </w:rPr>
-              <w:t xml:space="preserve">0.76</w:t>
+              <w:t xml:space="preserve">0.93</w:t>
             </w:r>
           </w:p>
         </w:tc>
@@ -1073,7 +1073,7 @@
                 <w:szCs w:val="24"/>
                 <w:color w:val="000000"/>
               </w:rPr>
-              <w:t xml:space="preserve">4.74</w:t>
+              <w:t xml:space="preserve">4.12</w:t>
             </w:r>
           </w:p>
         </w:tc>
@@ -1117,7 +1117,7 @@
                 <w:szCs w:val="24"/>
                 <w:color w:val="000000"/>
               </w:rPr>
-              <w:t xml:space="preserve">1.26</w:t>
+              <w:t xml:space="preserve">1.20</w:t>
             </w:r>
           </w:p>
         </w:tc>
@@ -1161,7 +1161,7 @@
                 <w:szCs w:val="24"/>
                 <w:color w:val="000000"/>
               </w:rPr>
-              <w:t xml:space="preserve">5.28</w:t>
+              <w:t xml:space="preserve">4.33</w:t>
             </w:r>
           </w:p>
         </w:tc>
@@ -1205,7 +1205,7 @@
                 <w:szCs w:val="24"/>
                 <w:color w:val="000000"/>
               </w:rPr>
-              <w:t xml:space="preserve">0.80</w:t>
+              <w:t xml:space="preserve">1.17</w:t>
             </w:r>
           </w:p>
         </w:tc>
@@ -1249,7 +1249,7 @@
                 <w:szCs w:val="24"/>
                 <w:color w:val="000000"/>
               </w:rPr>
-              <w:t xml:space="preserve">3.65</w:t>
+              <w:t xml:space="preserve">5.12</w:t>
             </w:r>
           </w:p>
         </w:tc>
@@ -1293,7 +1293,7 @@
                 <w:szCs w:val="24"/>
                 <w:color w:val="000000"/>
               </w:rPr>
-              <w:t xml:space="preserve">1.40</w:t>
+              <w:t xml:space="preserve">1.28</w:t>
             </w:r>
           </w:p>
         </w:tc>
@@ -1337,7 +1337,7 @@
                 <w:szCs w:val="24"/>
                 <w:color w:val="000000"/>
               </w:rPr>
-              <w:t xml:space="preserve">3.98</w:t>
+              <w:t xml:space="preserve">3.09</w:t>
             </w:r>
           </w:p>
         </w:tc>
@@ -1381,7 +1381,7 @@
                 <w:szCs w:val="24"/>
                 <w:color w:val="000000"/>
               </w:rPr>
-              <w:t xml:space="preserve">1.41</w:t>
+              <w:t xml:space="preserve">1.48</w:t>
             </w:r>
           </w:p>
         </w:tc>
@@ -1431,7 +1431,7 @@
                 <w:szCs w:val="24"/>
                 <w:color w:val="000000"/>
               </w:rPr>
-              <w:t xml:space="preserve">0.00</w:t>
+              <w:t xml:space="preserve">0</w:t>
             </w:r>
           </w:p>
         </w:tc>
@@ -1475,7 +1475,7 @@
                 <w:szCs w:val="24"/>
                 <w:color w:val="000000"/>
               </w:rPr>
-              <w:t xml:space="preserve">low</w:t>
+              <w:t xml:space="preserve">high</w:t>
             </w:r>
           </w:p>
         </w:tc>
@@ -1519,7 +1519,7 @@
                 <w:szCs w:val="24"/>
                 <w:color w:val="000000"/>
               </w:rPr>
-              <w:t xml:space="preserve">4.37</w:t>
+              <w:t xml:space="preserve">5.37</w:t>
             </w:r>
           </w:p>
         </w:tc>
@@ -1563,7 +1563,7 @@
                 <w:szCs w:val="24"/>
                 <w:color w:val="000000"/>
               </w:rPr>
-              <w:t xml:space="preserve">0.93</w:t>
+              <w:t xml:space="preserve">0.76</w:t>
             </w:r>
           </w:p>
         </w:tc>
@@ -1607,7 +1607,7 @@
                 <w:szCs w:val="24"/>
                 <w:color w:val="000000"/>
               </w:rPr>
-              <w:t xml:space="preserve">4.12</w:t>
+              <w:t xml:space="preserve">4.74</w:t>
             </w:r>
           </w:p>
         </w:tc>
@@ -1651,7 +1651,7 @@
                 <w:szCs w:val="24"/>
                 <w:color w:val="000000"/>
               </w:rPr>
-              <w:t xml:space="preserve">1.20</w:t>
+              <w:t xml:space="preserve">1.26</w:t>
             </w:r>
           </w:p>
         </w:tc>
@@ -1695,7 +1695,7 @@
                 <w:szCs w:val="24"/>
                 <w:color w:val="000000"/>
               </w:rPr>
-              <w:t xml:space="preserve">4.33</w:t>
+              <w:t xml:space="preserve">5.28</w:t>
             </w:r>
           </w:p>
         </w:tc>
@@ -1739,7 +1739,7 @@
                 <w:szCs w:val="24"/>
                 <w:color w:val="000000"/>
               </w:rPr>
-              <w:t xml:space="preserve">1.17</w:t>
+              <w:t xml:space="preserve">0.80</w:t>
             </w:r>
           </w:p>
         </w:tc>
@@ -1783,7 +1783,7 @@
                 <w:szCs w:val="24"/>
                 <w:color w:val="000000"/>
               </w:rPr>
-              <w:t xml:space="preserve">5.12</w:t>
+              <w:t xml:space="preserve">3.65</w:t>
             </w:r>
           </w:p>
         </w:tc>
@@ -1827,7 +1827,7 @@
                 <w:szCs w:val="24"/>
                 <w:color w:val="000000"/>
               </w:rPr>
-              <w:t xml:space="preserve">1.28</w:t>
+              <w:t xml:space="preserve">1.40</w:t>
             </w:r>
           </w:p>
         </w:tc>
@@ -1871,7 +1871,7 @@
                 <w:szCs w:val="24"/>
                 <w:color w:val="000000"/>
               </w:rPr>
-              <w:t xml:space="preserve">3.09</w:t>
+              <w:t xml:space="preserve">3.98</w:t>
             </w:r>
           </w:p>
         </w:tc>
@@ -1915,7 +1915,7 @@
                 <w:szCs w:val="24"/>
                 <w:color w:val="000000"/>
               </w:rPr>
-              <w:t xml:space="preserve">1.48</w:t>
+              <w:t xml:space="preserve">1.41</w:t>
             </w:r>
           </w:p>
         </w:tc>
@@ -1965,7 +1965,7 @@
                 <w:szCs w:val="24"/>
                 <w:color w:val="000000"/>
               </w:rPr>
-              <w:t xml:space="preserve">1.00</w:t>
+              <w:t xml:space="preserve">1</w:t>
             </w:r>
           </w:p>
         </w:tc>
@@ -2009,7 +2009,7 @@
                 <w:szCs w:val="24"/>
                 <w:color w:val="000000"/>
               </w:rPr>
-              <w:t xml:space="preserve">high</w:t>
+              <w:t xml:space="preserve">low</w:t>
             </w:r>
           </w:p>
         </w:tc>
@@ -2053,7 +2053,7 @@
                 <w:szCs w:val="24"/>
                 <w:color w:val="000000"/>
               </w:rPr>
-              <w:t xml:space="preserve">5.63</w:t>
+              <w:t xml:space="preserve">4.79</w:t>
             </w:r>
           </w:p>
         </w:tc>
@@ -2097,7 +2097,7 @@
                 <w:szCs w:val="24"/>
                 <w:color w:val="000000"/>
               </w:rPr>
-              <w:t xml:space="preserve">0.93</w:t>
+              <w:t xml:space="preserve">1.12</w:t>
             </w:r>
           </w:p>
         </w:tc>
@@ -2141,7 +2141,7 @@
                 <w:szCs w:val="24"/>
                 <w:color w:val="000000"/>
               </w:rPr>
-              <w:t xml:space="preserve">4.95</w:t>
+              <w:t xml:space="preserve">4.26</w:t>
             </w:r>
           </w:p>
         </w:tc>
@@ -2185,7 +2185,7 @@
                 <w:szCs w:val="24"/>
                 <w:color w:val="000000"/>
               </w:rPr>
-              <w:t xml:space="preserve">1.13</w:t>
+              <w:t xml:space="preserve">1.36</w:t>
             </w:r>
           </w:p>
         </w:tc>
@@ -2229,7 +2229,7 @@
                 <w:szCs w:val="24"/>
                 <w:color w:val="000000"/>
               </w:rPr>
-              <w:t xml:space="preserve">5.51</w:t>
+              <w:t xml:space="preserve">5.00</w:t>
             </w:r>
           </w:p>
         </w:tc>
@@ -2273,7 +2273,7 @@
                 <w:szCs w:val="24"/>
                 <w:color w:val="000000"/>
               </w:rPr>
-              <w:t xml:space="preserve">0.98</w:t>
+              <w:t xml:space="preserve">1.21</w:t>
             </w:r>
           </w:p>
         </w:tc>
@@ -2317,7 +2317,7 @@
                 <w:szCs w:val="24"/>
                 <w:color w:val="000000"/>
               </w:rPr>
-              <w:t xml:space="preserve">3.74</w:t>
+              <w:t xml:space="preserve">4.79</w:t>
             </w:r>
           </w:p>
         </w:tc>
@@ -2361,7 +2361,7 @@
                 <w:szCs w:val="24"/>
                 <w:color w:val="000000"/>
               </w:rPr>
-              <w:t xml:space="preserve">1.57</w:t>
+              <w:t xml:space="preserve">1.41</w:t>
             </w:r>
           </w:p>
         </w:tc>
@@ -2405,7 +2405,7 @@
                 <w:szCs w:val="24"/>
                 <w:color w:val="000000"/>
               </w:rPr>
-              <w:t xml:space="preserve">4.58</w:t>
+              <w:t xml:space="preserve">4.23</w:t>
             </w:r>
           </w:p>
         </w:tc>
@@ -2449,7 +2449,7 @@
                 <w:szCs w:val="24"/>
                 <w:color w:val="000000"/>
               </w:rPr>
-              <w:t xml:space="preserve">1.74</w:t>
+              <w:t xml:space="preserve">1.63</w:t>
             </w:r>
           </w:p>
         </w:tc>
@@ -2499,7 +2499,7 @@
                 <w:szCs w:val="24"/>
                 <w:color w:val="000000"/>
               </w:rPr>
-              <w:t xml:space="preserve">1.00</w:t>
+              <w:t xml:space="preserve">1</w:t>
             </w:r>
           </w:p>
         </w:tc>
@@ -2543,7 +2543,7 @@
                 <w:szCs w:val="24"/>
                 <w:color w:val="000000"/>
               </w:rPr>
-              <w:t xml:space="preserve">low</w:t>
+              <w:t xml:space="preserve">high</w:t>
             </w:r>
           </w:p>
         </w:tc>
@@ -2587,7 +2587,7 @@
                 <w:szCs w:val="24"/>
                 <w:color w:val="000000"/>
               </w:rPr>
-              <w:t xml:space="preserve">4.79</w:t>
+              <w:t xml:space="preserve">5.63</w:t>
             </w:r>
           </w:p>
         </w:tc>
@@ -2631,7 +2631,7 @@
                 <w:szCs w:val="24"/>
                 <w:color w:val="000000"/>
               </w:rPr>
-              <w:t xml:space="preserve">1.12</w:t>
+              <w:t xml:space="preserve">0.93</w:t>
             </w:r>
           </w:p>
         </w:tc>
@@ -2675,7 +2675,7 @@
                 <w:szCs w:val="24"/>
                 <w:color w:val="000000"/>
               </w:rPr>
-              <w:t xml:space="preserve">4.26</w:t>
+              <w:t xml:space="preserve">4.95</w:t>
             </w:r>
           </w:p>
         </w:tc>
@@ -2719,7 +2719,7 @@
                 <w:szCs w:val="24"/>
                 <w:color w:val="000000"/>
               </w:rPr>
-              <w:t xml:space="preserve">1.36</w:t>
+              <w:t xml:space="preserve">1.13</w:t>
             </w:r>
           </w:p>
         </w:tc>
@@ -2763,7 +2763,7 @@
                 <w:szCs w:val="24"/>
                 <w:color w:val="000000"/>
               </w:rPr>
-              <w:t xml:space="preserve">5.00</w:t>
+              <w:t xml:space="preserve">5.51</w:t>
             </w:r>
           </w:p>
         </w:tc>
@@ -2807,7 +2807,7 @@
                 <w:szCs w:val="24"/>
                 <w:color w:val="000000"/>
               </w:rPr>
-              <w:t xml:space="preserve">1.21</w:t>
+              <w:t xml:space="preserve">0.98</w:t>
             </w:r>
           </w:p>
         </w:tc>
@@ -2851,7 +2851,7 @@
                 <w:szCs w:val="24"/>
                 <w:color w:val="000000"/>
               </w:rPr>
-              <w:t xml:space="preserve">4.79</w:t>
+              <w:t xml:space="preserve">3.74</w:t>
             </w:r>
           </w:p>
         </w:tc>
@@ -2895,7 +2895,7 @@
                 <w:szCs w:val="24"/>
                 <w:color w:val="000000"/>
               </w:rPr>
-              <w:t xml:space="preserve">1.41</w:t>
+              <w:t xml:space="preserve">1.57</w:t>
             </w:r>
           </w:p>
         </w:tc>
@@ -2939,7 +2939,7 @@
                 <w:szCs w:val="24"/>
                 <w:color w:val="000000"/>
               </w:rPr>
-              <w:t xml:space="preserve">4.23</w:t>
+              <w:t xml:space="preserve">4.58</w:t>
             </w:r>
           </w:p>
         </w:tc>
@@ -2983,7 +2983,7 @@
                 <w:szCs w:val="24"/>
                 <w:color w:val="000000"/>
               </w:rPr>
-              <w:t xml:space="preserve">1.63</w:t>
+              <w:t xml:space="preserve">1.74</w:t>
             </w:r>
           </w:p>
         </w:tc>

</xml_diff>